<commit_message>
tai lieu va database update
</commit_message>
<xml_diff>
--- a/Tài liệu/Feasibility report.docx
+++ b/Tài liệu/Feasibility report.docx
@@ -1802,27 +1802,8 @@
           <w:lang w:val="en-US"/>
         </w:rPr>
       </w:pPr>
-      <w:r>
-        <w:rPr>
-          <w:rFonts w:hint="default"/>
-          <w:sz w:val="28"/>
-          <w:szCs w:val="28"/>
-          <w:lang w:val="en-US"/>
-        </w:rPr>
-        <w:t>+) Giao diện quản trị: Xây dựng một giao diện quản trị cho quản trị viên, cho phép quản trị viên thêm cấp độ truy cập mới, thay đổi mô tả phân loại và thực hiện các sửa đổi khác trong hệ thống báo cáo hoặc kho dữ liệu tập trung.</w:t>
-      </w:r>
-    </w:p>
-    <w:p>
-      <w:pPr>
-        <w:spacing w:line="240" w:lineRule="auto"/>
-        <w:ind w:firstLine="720" w:firstLineChars="0"/>
-        <w:rPr>
-          <w:rFonts w:hint="default"/>
-          <w:sz w:val="28"/>
-          <w:szCs w:val="28"/>
-          <w:lang w:val="en-US"/>
-        </w:rPr>
-      </w:pPr>
+      <w:bookmarkStart w:id="0" w:name="_GoBack"/>
+      <w:bookmarkEnd w:id="0"/>
       <w:r>
         <w:rPr>
           <w:rFonts w:hint="default"/>
@@ -2762,8 +2743,6 @@
         </w:rPr>
         <w:t xml:space="preserve">- Rủi ro chức năng liên quan đến cách hệ thống hoạt động. Các vấn đề bao gồm phát triển giao diện người dùng không thân thiện với người dùng, không được ưa thích hoặc sản xuất các chức năng có tính bền vững hạn chế. Rủi ro lớn nhất đến từ việc phát triển một hệ thống không giống và làm những gì khách hàng muốn. Tuy nhiên, rủi ro chức năng dễ giải quyết nhất vì các hạn chế về chức năng linh hoạt hơn các hạn chế về thời gian hoặc nguồn lực. Tuy nhiên, việc giảm thiểu rủi ro về chức năng thường được thực hiện bằng cách bỏ qua các bộ phận hoặc chức năng cụ thể của hệ thống, vì việc giảm chức năng đương nhiên sẽ làm giảm các rủi ro liên quan của nó. Nhóm nghiên cứu muốn tránh làm điều này càng nhiều càng tốt. </w:t>
       </w:r>
-      <w:bookmarkStart w:id="0" w:name="_GoBack"/>
-      <w:bookmarkEnd w:id="0"/>
     </w:p>
     <w:p>
       <w:pPr>
@@ -3736,9 +3715,12 @@
 </file>
 
 <file path=customXml/item1.xml><?xml version="1.0" encoding="utf-8"?>
-<p:properties xmlns:p="http://schemas.microsoft.com/office/2006/metadata/properties" xmlns:xsi="http://www.w3.org/2001/XMLSchema-instance" xmlns:pc="http://schemas.microsoft.com/office/infopath/2007/PartnerControls">
-  <documentManagement/>
-</p:properties>
+<?mso-contentType ?>
+<FormTemplates xmlns="http://schemas.microsoft.com/sharepoint/v3/contenttype/forms">
+  <Display>DocumentLibraryForm</Display>
+  <Edit>DocumentLibraryForm</Edit>
+  <New>DocumentLibraryForm</New>
+</FormTemplates>
 </file>
 
 <file path=customXml/item2.xml><?xml version="1.0" encoding="utf-8"?>
@@ -3874,16 +3856,13 @@
 </file>
 
 <file path=customXml/item3.xml><?xml version="1.0" encoding="utf-8"?>
-<?mso-contentType ?>
-<FormTemplates xmlns="http://schemas.microsoft.com/sharepoint/v3/contenttype/forms">
-  <Display>DocumentLibraryForm</Display>
-  <Edit>DocumentLibraryForm</Edit>
-  <New>DocumentLibraryForm</New>
-</FormTemplates>
+<p:properties xmlns:p="http://schemas.microsoft.com/office/2006/metadata/properties" xmlns:xsi="http://www.w3.org/2001/XMLSchema-instance" xmlns:pc="http://schemas.microsoft.com/office/infopath/2007/PartnerControls">
+  <documentManagement/>
+</p:properties>
 </file>
 
 <file path=customXml/itemProps1.xml><?xml version="1.0" encoding="utf-8"?>
-<ds:datastoreItem xmlns:ds="http://schemas.openxmlformats.org/officeDocument/2006/customXml" ds:itemID="{CD9A1EB3-D740-4229-AA43-2B0F5209C667}">
+<ds:datastoreItem xmlns:ds="http://schemas.openxmlformats.org/officeDocument/2006/customXml" ds:itemID="{EC961AC6-87F6-4F04-8114-5665C432869A}">
   <ds:schemaRefs/>
 </ds:datastoreItem>
 </file>
@@ -3895,7 +3874,7 @@
 </file>
 
 <file path=customXml/itemProps3.xml><?xml version="1.0" encoding="utf-8"?>
-<ds:datastoreItem xmlns:ds="http://schemas.openxmlformats.org/officeDocument/2006/customXml" ds:itemID="{EC961AC6-87F6-4F04-8114-5665C432869A}">
+<ds:datastoreItem xmlns:ds="http://schemas.openxmlformats.org/officeDocument/2006/customXml" ds:itemID="{CD9A1EB3-D740-4229-AA43-2B0F5209C667}">
   <ds:schemaRefs/>
 </ds:datastoreItem>
 </file>
</xml_diff>